<commit_message>
Added video demo url
</commit_message>
<xml_diff>
--- a/Rapport.docx
+++ b/Rapport.docx
@@ -11,7 +11,7 @@
           <w:b/>
           <w:bCs/>
           <w:kern w:val="36"/>
-          <w:sz w:val="52"/>
+          <w:sz w:val="32"/>
           <w:szCs w:val="48"/>
         </w:rPr>
       </w:pPr>
@@ -21,7 +21,7 @@
           <w:b/>
           <w:bCs/>
           <w:kern w:val="36"/>
-          <w:sz w:val="52"/>
+          <w:sz w:val="32"/>
           <w:szCs w:val="48"/>
         </w:rPr>
         <w:t>RAPPORT FINAL DE PROJET</w:t>
@@ -36,7 +36,7 @@
           <w:b/>
           <w:bCs/>
           <w:kern w:val="36"/>
-          <w:sz w:val="52"/>
+          <w:sz w:val="32"/>
           <w:szCs w:val="48"/>
         </w:rPr>
       </w:pPr>
@@ -46,7 +46,7 @@
           <w:b/>
           <w:bCs/>
           <w:kern w:val="36"/>
-          <w:sz w:val="52"/>
+          <w:sz w:val="32"/>
           <w:szCs w:val="48"/>
         </w:rPr>
         <w:t>SYSTÈME DE SURVEILLANCE PRÉDICTIVE – BMI FACTORY</w:t>
@@ -279,11 +279,398 @@
     </w:p>
     <w:p>
       <w:pPr>
-        <w:spacing w:after="0" w:line="240" w:lineRule="auto"/>
-        <w:rPr>
-          <w:rFonts w:ascii="Times New Roman" w:eastAsia="Times New Roman" w:hAnsi="Times New Roman" w:cs="Times New Roman"/>
-          <w:sz w:val="28"/>
-          <w:szCs w:val="24"/>
+        <w:spacing w:before="100" w:beforeAutospacing="1" w:after="100" w:afterAutospacing="1" w:line="240" w:lineRule="auto"/>
+        <w:rPr>
+          <w:rFonts w:ascii="Times New Roman" w:eastAsia="Times New Roman" w:hAnsi="Times New Roman" w:cs="Times New Roman"/>
+          <w:sz w:val="28"/>
+          <w:szCs w:val="24"/>
+        </w:rPr>
+      </w:pPr>
+      <w:r>
+        <w:rPr>
+          <w:rFonts w:ascii="Times New Roman" w:eastAsia="Times New Roman" w:hAnsi="Times New Roman" w:cs="Times New Roman"/>
+          <w:b/>
+          <w:sz w:val="40"/>
+          <w:szCs w:val="24"/>
+          <w:lang w:val="fr-FR"/>
+        </w:rPr>
+        <w:t>Les membres de l’équipe</w:t>
+      </w:r>
+    </w:p>
+    <w:p>
+      <w:pPr>
+        <w:pStyle w:val="ListParagraph"/>
+        <w:numPr>
+          <w:ilvl w:val="0"/>
+          <w:numId w:val="8"/>
+        </w:numPr>
+        <w:spacing w:before="100" w:beforeAutospacing="1" w:after="100" w:afterAutospacing="1" w:line="240" w:lineRule="auto"/>
+        <w:rPr>
+          <w:rFonts w:ascii="Times New Roman" w:eastAsia="Times New Roman" w:hAnsi="Times New Roman" w:cs="Times New Roman"/>
+          <w:sz w:val="28"/>
+          <w:szCs w:val="24"/>
+          <w:lang w:val="fr-FR"/>
+        </w:rPr>
+      </w:pPr>
+      <w:r>
+        <w:rPr>
+          <w:rFonts w:ascii="Times New Roman" w:eastAsia="Times New Roman" w:hAnsi="Times New Roman" w:cs="Times New Roman"/>
+          <w:sz w:val="28"/>
+          <w:szCs w:val="24"/>
+          <w:lang w:val="fr-FR"/>
+        </w:rPr>
+        <w:t>GBASSI Jules-christ</w:t>
+      </w:r>
+    </w:p>
+    <w:p>
+      <w:pPr>
+        <w:pStyle w:val="ListParagraph"/>
+        <w:numPr>
+          <w:ilvl w:val="0"/>
+          <w:numId w:val="8"/>
+        </w:numPr>
+        <w:spacing w:before="100" w:beforeAutospacing="1" w:after="100" w:afterAutospacing="1" w:line="240" w:lineRule="auto"/>
+        <w:rPr>
+          <w:rFonts w:ascii="Times New Roman" w:eastAsia="Times New Roman" w:hAnsi="Times New Roman" w:cs="Times New Roman"/>
+          <w:sz w:val="28"/>
+          <w:szCs w:val="24"/>
+          <w:lang w:val="fr-FR"/>
+        </w:rPr>
+      </w:pPr>
+      <w:r>
+        <w:rPr>
+          <w:rFonts w:ascii="Times New Roman" w:eastAsia="Times New Roman" w:hAnsi="Times New Roman" w:cs="Times New Roman"/>
+          <w:sz w:val="28"/>
+          <w:szCs w:val="24"/>
+          <w:lang w:val="fr-FR"/>
+        </w:rPr>
+        <w:t xml:space="preserve">HOUGBE </w:t>
+      </w:r>
+      <w:proofErr w:type="spellStart"/>
+      <w:r>
+        <w:rPr>
+          <w:rFonts w:ascii="Times New Roman" w:eastAsia="Times New Roman" w:hAnsi="Times New Roman" w:cs="Times New Roman"/>
+          <w:sz w:val="28"/>
+          <w:szCs w:val="24"/>
+          <w:lang w:val="fr-FR"/>
+        </w:rPr>
+        <w:t>Jabdelle</w:t>
+      </w:r>
+      <w:proofErr w:type="spellEnd"/>
+    </w:p>
+    <w:p>
+      <w:pPr>
+        <w:pStyle w:val="ListParagraph"/>
+        <w:numPr>
+          <w:ilvl w:val="0"/>
+          <w:numId w:val="8"/>
+        </w:numPr>
+        <w:spacing w:before="100" w:beforeAutospacing="1" w:after="100" w:afterAutospacing="1" w:line="240" w:lineRule="auto"/>
+        <w:rPr>
+          <w:rFonts w:ascii="Times New Roman" w:eastAsia="Times New Roman" w:hAnsi="Times New Roman" w:cs="Times New Roman"/>
+          <w:sz w:val="28"/>
+          <w:szCs w:val="24"/>
+          <w:lang w:val="fr-FR"/>
+        </w:rPr>
+      </w:pPr>
+      <w:r>
+        <w:rPr>
+          <w:rFonts w:ascii="Times New Roman" w:eastAsia="Times New Roman" w:hAnsi="Times New Roman" w:cs="Times New Roman"/>
+          <w:sz w:val="28"/>
+          <w:szCs w:val="24"/>
+          <w:lang w:val="fr-FR"/>
+        </w:rPr>
+        <w:t xml:space="preserve"> AHOUANDJINOU </w:t>
+      </w:r>
+      <w:proofErr w:type="spellStart"/>
+      <w:r>
+        <w:rPr>
+          <w:rFonts w:ascii="Times New Roman" w:eastAsia="Times New Roman" w:hAnsi="Times New Roman" w:cs="Times New Roman"/>
+          <w:sz w:val="28"/>
+          <w:szCs w:val="24"/>
+          <w:lang w:val="fr-FR"/>
+        </w:rPr>
+        <w:t>Chelsy</w:t>
+      </w:r>
+      <w:proofErr w:type="spellEnd"/>
+    </w:p>
+    <w:p>
+      <w:pPr>
+        <w:spacing w:before="100" w:beforeAutospacing="1" w:after="100" w:afterAutospacing="1" w:line="240" w:lineRule="auto"/>
+        <w:rPr>
+          <w:rFonts w:ascii="Times New Roman" w:eastAsia="Times New Roman" w:hAnsi="Times New Roman" w:cs="Times New Roman"/>
+          <w:sz w:val="28"/>
+          <w:szCs w:val="24"/>
+          <w:lang w:val="fr-FR"/>
+        </w:rPr>
+      </w:pPr>
+    </w:p>
+    <w:p>
+      <w:pPr>
+        <w:spacing w:before="100" w:beforeAutospacing="1" w:after="100" w:afterAutospacing="1" w:line="240" w:lineRule="auto"/>
+        <w:outlineLvl w:val="1"/>
+        <w:rPr>
+          <w:rFonts w:ascii="Times New Roman" w:eastAsia="Times New Roman" w:hAnsi="Times New Roman" w:cs="Times New Roman"/>
+          <w:b/>
+          <w:bCs/>
+          <w:sz w:val="40"/>
+          <w:szCs w:val="36"/>
+        </w:rPr>
+      </w:pPr>
+      <w:r>
+        <w:rPr>
+          <w:rFonts w:ascii="Times New Roman" w:eastAsia="Times New Roman" w:hAnsi="Times New Roman" w:cs="Times New Roman"/>
+          <w:b/>
+          <w:bCs/>
+          <w:sz w:val="40"/>
+          <w:szCs w:val="36"/>
+        </w:rPr>
+        <w:t>Accès &amp; Ressources</w:t>
+      </w:r>
+    </w:p>
+    <w:p>
+      <w:pPr>
+        <w:spacing w:before="100" w:beforeAutospacing="1" w:after="100" w:afterAutospacing="1" w:line="240" w:lineRule="auto"/>
+        <w:rPr>
+          <w:rFonts w:ascii="Times New Roman" w:eastAsia="Times New Roman" w:hAnsi="Times New Roman" w:cs="Times New Roman"/>
+          <w:sz w:val="28"/>
+          <w:szCs w:val="24"/>
+        </w:rPr>
+      </w:pPr>
+      <w:r>
+        <w:rPr>
+          <w:rFonts w:ascii="Times New Roman" w:eastAsia="Times New Roman" w:hAnsi="Times New Roman" w:cs="Times New Roman"/>
+          <w:sz w:val="28"/>
+          <w:szCs w:val="24"/>
+        </w:rPr>
+        <w:t>Voici les liens permettant d’accéder au code source, à la documentation technique et à l’instance de démonstration du projet :</w:t>
+      </w:r>
+    </w:p>
+    <w:p>
+      <w:pPr>
+        <w:numPr>
+          <w:ilvl w:val="0"/>
+          <w:numId w:val="7"/>
+        </w:numPr>
+        <w:spacing w:before="100" w:beforeAutospacing="1" w:after="100" w:afterAutospacing="1" w:line="240" w:lineRule="auto"/>
+        <w:rPr>
+          <w:rFonts w:ascii="Times New Roman" w:eastAsia="Times New Roman" w:hAnsi="Times New Roman" w:cs="Times New Roman"/>
+          <w:sz w:val="28"/>
+          <w:szCs w:val="24"/>
+        </w:rPr>
+      </w:pPr>
+      <w:r>
+        <w:rPr>
+          <w:rFonts w:ascii="Times New Roman" w:eastAsia="Times New Roman" w:hAnsi="Times New Roman" w:cs="Times New Roman"/>
+          <w:b/>
+          <w:bCs/>
+          <w:sz w:val="28"/>
+          <w:szCs w:val="24"/>
+        </w:rPr>
+        <w:t>Dépôt GitHub (Code Source) :</w:t>
+      </w:r>
+      <w:r>
+        <w:rPr>
+          <w:rFonts w:ascii="Times New Roman" w:eastAsia="Times New Roman" w:hAnsi="Times New Roman" w:cs="Times New Roman"/>
+          <w:sz w:val="28"/>
+          <w:szCs w:val="24"/>
+        </w:rPr>
+        <w:br/>
+      </w:r>
+      <w:hyperlink r:id="rId5" w:history="1">
+        <w:r>
+          <w:rPr>
+            <w:rStyle w:val="Hyperlink"/>
+            <w:rFonts w:ascii="Times New Roman" w:eastAsia="Times New Roman" w:hAnsi="Times New Roman" w:cs="Times New Roman"/>
+            <w:sz w:val="28"/>
+            <w:szCs w:val="24"/>
+          </w:rPr>
+          <w:t>https://github.com/IFRI-Hackaton-L3-2025-2026/im-hack2026-groupe_6.git</w:t>
+        </w:r>
+      </w:hyperlink>
+      <w:r>
+        <w:rPr>
+          <w:rFonts w:ascii="Times New Roman" w:eastAsia="Times New Roman" w:hAnsi="Times New Roman" w:cs="Times New Roman"/>
+          <w:sz w:val="28"/>
+          <w:szCs w:val="24"/>
+        </w:rPr>
+        <w:t xml:space="preserve"> </w:t>
+      </w:r>
+    </w:p>
+    <w:p>
+      <w:pPr>
+        <w:numPr>
+          <w:ilvl w:val="0"/>
+          <w:numId w:val="7"/>
+        </w:numPr>
+        <w:spacing w:before="100" w:beforeAutospacing="1" w:after="100" w:afterAutospacing="1" w:line="240" w:lineRule="auto"/>
+        <w:rPr>
+          <w:rFonts w:ascii="Times New Roman" w:eastAsia="Times New Roman" w:hAnsi="Times New Roman" w:cs="Times New Roman"/>
+          <w:sz w:val="28"/>
+          <w:szCs w:val="24"/>
+        </w:rPr>
+      </w:pPr>
+      <w:r>
+        <w:rPr>
+          <w:rFonts w:ascii="Times New Roman" w:eastAsia="Times New Roman" w:hAnsi="Times New Roman" w:cs="Times New Roman"/>
+          <w:b/>
+          <w:bCs/>
+          <w:sz w:val="28"/>
+          <w:szCs w:val="24"/>
+        </w:rPr>
+        <w:t>Documentation de l’API (Backend) :</w:t>
+      </w:r>
+      <w:r>
+        <w:rPr>
+          <w:rFonts w:ascii="Times New Roman" w:eastAsia="Times New Roman" w:hAnsi="Times New Roman" w:cs="Times New Roman"/>
+          <w:sz w:val="28"/>
+          <w:szCs w:val="24"/>
+        </w:rPr>
+        <w:br/>
+      </w:r>
+      <w:hyperlink r:id="rId6" w:history="1">
+        <w:r>
+          <w:rPr>
+            <w:rStyle w:val="Hyperlink"/>
+            <w:rFonts w:ascii="Times New Roman" w:eastAsia="Times New Roman" w:hAnsi="Times New Roman" w:cs="Times New Roman"/>
+            <w:sz w:val="28"/>
+            <w:szCs w:val="24"/>
+          </w:rPr>
+          <w:t>https://im-hack2026-groupe-6-1.onrender.com/docs</w:t>
+        </w:r>
+      </w:hyperlink>
+      <w:bookmarkStart w:id="0" w:name="_GoBack"/>
+      <w:bookmarkEnd w:id="0"/>
+      <w:r>
+        <w:rPr>
+          <w:rFonts w:ascii="Times New Roman" w:eastAsia="Times New Roman" w:hAnsi="Times New Roman" w:cs="Times New Roman"/>
+          <w:sz w:val="28"/>
+          <w:szCs w:val="24"/>
+        </w:rPr>
+        <w:br/>
+      </w:r>
+    </w:p>
+    <w:p>
+      <w:pPr>
+        <w:numPr>
+          <w:ilvl w:val="0"/>
+          <w:numId w:val="7"/>
+        </w:numPr>
+        <w:spacing w:before="100" w:beforeAutospacing="1" w:after="100" w:afterAutospacing="1" w:line="240" w:lineRule="auto"/>
+        <w:rPr>
+          <w:rFonts w:ascii="Times New Roman" w:eastAsia="Times New Roman" w:hAnsi="Times New Roman" w:cs="Times New Roman"/>
+          <w:sz w:val="28"/>
+          <w:szCs w:val="24"/>
+        </w:rPr>
+      </w:pPr>
+      <w:r>
+        <w:rPr>
+          <w:rFonts w:ascii="Times New Roman" w:eastAsia="Times New Roman" w:hAnsi="Times New Roman" w:cs="Times New Roman"/>
+          <w:b/>
+          <w:bCs/>
+          <w:sz w:val="28"/>
+          <w:szCs w:val="24"/>
+        </w:rPr>
+        <w:lastRenderedPageBreak/>
+        <w:t>Interface Applicative (Frontend) :</w:t>
+      </w:r>
+      <w:r>
+        <w:rPr>
+          <w:rFonts w:ascii="Times New Roman" w:eastAsia="Times New Roman" w:hAnsi="Times New Roman" w:cs="Times New Roman"/>
+          <w:sz w:val="28"/>
+          <w:szCs w:val="24"/>
+        </w:rPr>
+        <w:br/>
+      </w:r>
+      <w:hyperlink r:id="rId7" w:history="1">
+        <w:r>
+          <w:rPr>
+            <w:rStyle w:val="Hyperlink"/>
+            <w:rFonts w:ascii="Times New Roman" w:eastAsia="Times New Roman" w:hAnsi="Times New Roman" w:cs="Times New Roman"/>
+            <w:sz w:val="28"/>
+            <w:szCs w:val="24"/>
+          </w:rPr>
+          <w:t>https://im-hack2026-groupe-6-fxtxrpzoy-olympblacks-projects.vercel.app/</w:t>
+        </w:r>
+      </w:hyperlink>
+    </w:p>
+    <w:p>
+      <w:pPr>
+        <w:spacing w:before="100" w:beforeAutospacing="1" w:after="100" w:afterAutospacing="1" w:line="240" w:lineRule="auto"/>
+        <w:ind w:left="360"/>
+        <w:rPr>
+          <w:rFonts w:ascii="Times New Roman" w:eastAsia="Times New Roman" w:hAnsi="Times New Roman" w:cs="Times New Roman"/>
+          <w:b/>
+          <w:sz w:val="28"/>
+          <w:szCs w:val="24"/>
+          <w:lang w:val="fr-FR"/>
+        </w:rPr>
+      </w:pPr>
+      <w:r>
+        <w:rPr>
+          <w:rFonts w:ascii="Times New Roman" w:eastAsia="Times New Roman" w:hAnsi="Times New Roman" w:cs="Times New Roman"/>
+          <w:b/>
+          <w:sz w:val="28"/>
+          <w:szCs w:val="24"/>
+          <w:lang w:val="fr-FR"/>
+        </w:rPr>
+        <w:t>. Démo vidéo (</w:t>
+      </w:r>
+      <w:proofErr w:type="spellStart"/>
+      <w:r>
+        <w:rPr>
+          <w:rFonts w:ascii="Times New Roman" w:eastAsia="Times New Roman" w:hAnsi="Times New Roman" w:cs="Times New Roman"/>
+          <w:b/>
+          <w:sz w:val="28"/>
+          <w:szCs w:val="24"/>
+          <w:lang w:val="fr-FR"/>
+        </w:rPr>
+        <w:t>Youtube</w:t>
+      </w:r>
+      <w:proofErr w:type="spellEnd"/>
+      <w:r>
+        <w:rPr>
+          <w:rFonts w:ascii="Times New Roman" w:eastAsia="Times New Roman" w:hAnsi="Times New Roman" w:cs="Times New Roman"/>
+          <w:b/>
+          <w:sz w:val="28"/>
+          <w:szCs w:val="24"/>
+          <w:lang w:val="fr-FR"/>
+        </w:rPr>
+        <w:t>)</w:t>
+      </w:r>
+    </w:p>
+    <w:p>
+      <w:pPr>
+        <w:spacing w:before="100" w:beforeAutospacing="1" w:after="100" w:afterAutospacing="1" w:line="240" w:lineRule="auto"/>
+        <w:ind w:left="360" w:firstLine="360"/>
+        <w:rPr>
+          <w:rFonts w:ascii="Times New Roman" w:eastAsia="Times New Roman" w:hAnsi="Times New Roman" w:cs="Times New Roman"/>
+          <w:sz w:val="28"/>
+          <w:szCs w:val="24"/>
+          <w:lang w:val="fr-FR"/>
+        </w:rPr>
+      </w:pPr>
+      <w:hyperlink r:id="rId8" w:history="1">
+        <w:r>
+          <w:rPr>
+            <w:rStyle w:val="Hyperlink"/>
+            <w:rFonts w:ascii="Times New Roman" w:eastAsia="Times New Roman" w:hAnsi="Times New Roman" w:cs="Times New Roman"/>
+            <w:sz w:val="28"/>
+            <w:szCs w:val="24"/>
+            <w:lang w:val="fr-FR"/>
+          </w:rPr>
+          <w:t>https://youtu.be/MUsKffLshkY</w:t>
+        </w:r>
+      </w:hyperlink>
+    </w:p>
+    <w:p>
+      <w:pPr>
+        <w:spacing w:before="100" w:beforeAutospacing="1" w:after="100" w:afterAutospacing="1" w:line="240" w:lineRule="auto"/>
+        <w:rPr>
+          <w:rFonts w:ascii="Times New Roman" w:eastAsia="Times New Roman" w:hAnsi="Times New Roman" w:cs="Times New Roman"/>
+          <w:sz w:val="28"/>
+          <w:szCs w:val="24"/>
+          <w:lang w:val="fr-FR"/>
         </w:rPr>
       </w:pPr>
     </w:p>
@@ -485,16 +872,7 @@
           <w:szCs w:val="24"/>
         </w:rPr>
         <w:br/>
-        <w:t xml:space="preserve">Nous n’avons pas besoin d’un « poids lourd » pour le backend (pas de </w:t>
-      </w:r>
-      <w:r>
-        <w:rPr>
-          <w:rFonts w:ascii="Times New Roman" w:eastAsia="Times New Roman" w:hAnsi="Times New Roman" w:cs="Times New Roman"/>
-          <w:sz w:val="28"/>
-          <w:szCs w:val="24"/>
-        </w:rPr>
-        <w:lastRenderedPageBreak/>
-        <w:t>CMS complexe), ce qui réduit la latence du serveur et simplifie le déploiement.</w:t>
+        <w:t>Nous n’avons pas besoin d’un « poids lourd » pour le backend (pas de CMS complexe), ce qui réduit la latence du serveur et simplifie le déploiement.</w:t>
       </w:r>
     </w:p>
     <w:p>
@@ -783,7 +1161,7 @@
     <w:p>
       <w:pPr>
         <w:numPr>
-          <w:ilvl w:val="0"/>
+          <w:ilvl w:val="1"/>
           <w:numId w:val="4"/>
         </w:numPr>
         <w:spacing w:before="100" w:beforeAutospacing="1" w:after="100" w:afterAutospacing="1" w:line="240" w:lineRule="auto"/>
@@ -801,6 +1179,7 @@
           <w:sz w:val="28"/>
           <w:szCs w:val="24"/>
         </w:rPr>
+        <w:lastRenderedPageBreak/>
         <w:t>Three.js (React Three Fiber) :</w:t>
       </w:r>
       <w:r>
@@ -1056,7 +1435,6 @@
           <w:sz w:val="28"/>
           <w:szCs w:val="24"/>
         </w:rPr>
-        <w:lastRenderedPageBreak/>
         <w:t>Le Concept :</w:t>
       </w:r>
       <w:r>
@@ -1155,16 +1533,6 @@
       </w:pPr>
       <w:r>
         <w:rPr>
-          <w:rFonts w:ascii="Segoe UI Symbol" w:eastAsia="Times New Roman" w:hAnsi="Segoe UI Symbol" w:cs="Segoe UI Symbol"/>
-          <w:b/>
-          <w:bCs/>
-          <w:sz w:val="28"/>
-          <w:szCs w:val="27"/>
-        </w:rPr>
-        <w:t>🔮</w:t>
-      </w:r>
-      <w:r>
-        <w:rPr>
           <w:rFonts w:ascii="Times New Roman" w:eastAsia="Times New Roman" w:hAnsi="Times New Roman" w:cs="Times New Roman"/>
           <w:b/>
           <w:bCs/>
@@ -1238,6 +1606,7 @@
           <w:sz w:val="28"/>
           <w:szCs w:val="24"/>
         </w:rPr>
+        <w:lastRenderedPageBreak/>
         <w:t>La Technique :</w:t>
       </w:r>
       <w:r>
@@ -1333,36 +1702,29 @@
           <w:sz w:val="40"/>
           <w:szCs w:val="36"/>
         </w:rPr>
-        <w:t>5. Détail des Pages &amp; Fonctionnalités</w:t>
-      </w:r>
-    </w:p>
-    <w:p>
-      <w:pPr>
-        <w:spacing w:before="100" w:beforeAutospacing="1" w:after="100" w:afterAutospacing="1" w:line="240" w:lineRule="auto"/>
-        <w:rPr>
-          <w:rFonts w:ascii="Times New Roman" w:eastAsia="Times New Roman" w:hAnsi="Times New Roman" w:cs="Times New Roman"/>
-          <w:sz w:val="28"/>
-          <w:szCs w:val="24"/>
-        </w:rPr>
-      </w:pPr>
-      <w:r>
-        <w:rPr>
-          <w:rFonts w:ascii="Times New Roman" w:eastAsia="Times New Roman" w:hAnsi="Times New Roman" w:cs="Times New Roman"/>
-          <w:i/>
-          <w:iCs/>
-          <w:sz w:val="28"/>
-          <w:szCs w:val="24"/>
-        </w:rPr>
-        <w:t>(Note : Les captures d’écran ci-dessous sont à insérer manuellement.)</w:t>
-      </w:r>
-    </w:p>
-    <w:p>
-      <w:pPr>
-        <w:spacing w:after="0" w:line="240" w:lineRule="auto"/>
-        <w:rPr>
-          <w:rFonts w:ascii="Times New Roman" w:eastAsia="Times New Roman" w:hAnsi="Times New Roman" w:cs="Times New Roman"/>
-          <w:sz w:val="28"/>
-          <w:szCs w:val="24"/>
+        <w:t>5. Dé</w:t>
+      </w:r>
+      <w:r>
+        <w:rPr>
+          <w:rFonts w:ascii="Times New Roman" w:eastAsia="Times New Roman" w:hAnsi="Times New Roman" w:cs="Times New Roman"/>
+          <w:b/>
+          <w:bCs/>
+          <w:sz w:val="40"/>
+          <w:szCs w:val="36"/>
+        </w:rPr>
+        <w:t>tail des Pages &amp; Fonctionnalité</w:t>
+      </w:r>
+    </w:p>
+    <w:p>
+      <w:pPr>
+        <w:spacing w:before="100" w:beforeAutospacing="1" w:after="100" w:afterAutospacing="1" w:line="240" w:lineRule="auto"/>
+        <w:outlineLvl w:val="1"/>
+        <w:rPr>
+          <w:rFonts w:ascii="Times New Roman" w:eastAsia="Times New Roman" w:hAnsi="Times New Roman" w:cs="Times New Roman"/>
+          <w:b/>
+          <w:bCs/>
+          <w:sz w:val="40"/>
+          <w:szCs w:val="36"/>
         </w:rPr>
       </w:pPr>
     </w:p>
@@ -1438,6 +1800,90 @@
     </w:p>
     <w:p>
       <w:pPr>
+        <w:spacing w:after="0" w:line="240" w:lineRule="auto"/>
+        <w:rPr>
+          <w:rFonts w:ascii="Times New Roman" w:eastAsia="Times New Roman" w:hAnsi="Times New Roman" w:cs="Times New Roman"/>
+          <w:sz w:val="28"/>
+          <w:szCs w:val="24"/>
+        </w:rPr>
+      </w:pPr>
+      <w:r>
+        <w:rPr>
+          <w:rFonts w:ascii="Times New Roman" w:eastAsia="Times New Roman" w:hAnsi="Times New Roman" w:cs="Times New Roman"/>
+          <w:b/>
+          <w:bCs/>
+          <w:sz w:val="28"/>
+          <w:szCs w:val="24"/>
+        </w:rPr>
+        <w:pict>
+          <v:shapetype id="_x0000_t75" coordsize="21600,21600" o:spt="75" o:preferrelative="t" path="m@4@5l@4@11@9@11@9@5xe" filled="f" stroked="f">
+            <v:stroke joinstyle="miter"/>
+            <v:formulas>
+              <v:f eqn="if lineDrawn pixelLineWidth 0"/>
+              <v:f eqn="sum @0 1 0"/>
+              <v:f eqn="sum 0 0 @1"/>
+              <v:f eqn="prod @2 1 2"/>
+              <v:f eqn="prod @3 21600 pixelWidth"/>
+              <v:f eqn="prod @3 21600 pixelHeight"/>
+              <v:f eqn="sum @0 0 1"/>
+              <v:f eqn="prod @6 1 2"/>
+              <v:f eqn="prod @7 21600 pixelWidth"/>
+              <v:f eqn="sum @8 21600 0"/>
+              <v:f eqn="prod @7 21600 pixelHeight"/>
+              <v:f eqn="sum @10 21600 0"/>
+            </v:formulas>
+            <v:path o:extrusionok="f" gradientshapeok="t" o:connecttype="rect"/>
+            <o:lock v:ext="edit" aspectratio="t"/>
+          </v:shapetype>
+          <v:shape id="_x0000_i1025" type="#_x0000_t75" style="width:452.4pt;height:199.85pt">
+            <v:imagedata r:id="rId9" o:title="Capture d'écran 2026-02-25 155830"/>
+          </v:shape>
+        </w:pict>
+      </w:r>
+    </w:p>
+    <w:p>
+      <w:pPr>
+        <w:spacing w:before="100" w:beforeAutospacing="1" w:after="100" w:afterAutospacing="1" w:line="240" w:lineRule="auto"/>
+        <w:outlineLvl w:val="2"/>
+        <w:rPr>
+          <w:rFonts w:ascii="Times New Roman" w:eastAsia="Times New Roman" w:hAnsi="Times New Roman" w:cs="Times New Roman"/>
+          <w:b/>
+          <w:bCs/>
+          <w:sz w:val="28"/>
+          <w:szCs w:val="27"/>
+        </w:rPr>
+      </w:pPr>
+      <w:r>
+        <w:rPr>
+          <w:rFonts w:ascii="Times New Roman" w:eastAsia="Times New Roman" w:hAnsi="Times New Roman" w:cs="Times New Roman"/>
+          <w:b/>
+          <w:bCs/>
+          <w:sz w:val="28"/>
+          <w:szCs w:val="27"/>
+        </w:rPr>
+        <w:t>B. Analytiques (Analytics)</w:t>
+      </w:r>
+    </w:p>
+    <w:p>
+      <w:pPr>
+        <w:spacing w:before="100" w:beforeAutospacing="1" w:after="100" w:afterAutospacing="1" w:line="240" w:lineRule="auto"/>
+        <w:rPr>
+          <w:rFonts w:ascii="Times New Roman" w:eastAsia="Times New Roman" w:hAnsi="Times New Roman" w:cs="Times New Roman"/>
+          <w:sz w:val="28"/>
+          <w:szCs w:val="24"/>
+        </w:rPr>
+      </w:pPr>
+      <w:r>
+        <w:rPr>
+          <w:rFonts w:ascii="Times New Roman" w:eastAsia="Times New Roman" w:hAnsi="Times New Roman" w:cs="Times New Roman"/>
+          <w:sz w:val="28"/>
+          <w:szCs w:val="24"/>
+        </w:rPr>
+        <w:t>Diagnostic global de l’état thermique et vibratoire de l’usine.</w:t>
+      </w:r>
+    </w:p>
+    <w:p>
+      <w:pPr>
         <w:spacing w:before="100" w:beforeAutospacing="1" w:after="100" w:afterAutospacing="1" w:line="240" w:lineRule="auto"/>
         <w:rPr>
           <w:rFonts w:ascii="Times New Roman" w:eastAsia="Times New Roman" w:hAnsi="Times New Roman" w:cs="Times New Roman"/>
@@ -1454,113 +1900,6 @@
           <w:szCs w:val="24"/>
         </w:rPr>
         <w:lastRenderedPageBreak/>
-        <w:t>Place pour l’image :</w:t>
-      </w:r>
-    </w:p>
-    <w:p>
-      <w:pPr>
-        <w:spacing w:beforeAutospacing="1" w:after="100" w:afterAutospacing="1" w:line="240" w:lineRule="auto"/>
-        <w:rPr>
-          <w:rFonts w:ascii="Times New Roman" w:eastAsia="Times New Roman" w:hAnsi="Times New Roman" w:cs="Times New Roman"/>
-          <w:sz w:val="28"/>
-          <w:szCs w:val="24"/>
-        </w:rPr>
-      </w:pPr>
-      <w:r>
-        <w:rPr>
-          <w:rFonts w:ascii="Times New Roman" w:eastAsia="Times New Roman" w:hAnsi="Times New Roman" w:cs="Times New Roman"/>
-          <w:sz w:val="28"/>
-          <w:szCs w:val="24"/>
-        </w:rPr>
-        <w:t>[!IMPORTANT]</w:t>
-      </w:r>
-      <w:r>
-        <w:rPr>
-          <w:rFonts w:ascii="Times New Roman" w:eastAsia="Times New Roman" w:hAnsi="Times New Roman" w:cs="Times New Roman"/>
-          <w:sz w:val="28"/>
-          <w:szCs w:val="24"/>
-        </w:rPr>
-        <w:br/>
-      </w:r>
-      <w:r>
-        <w:rPr>
-          <w:rFonts w:ascii="Times New Roman" w:eastAsia="Times New Roman" w:hAnsi="Times New Roman" w:cs="Times New Roman"/>
-          <w:b/>
-          <w:bCs/>
-          <w:sz w:val="28"/>
-          <w:szCs w:val="24"/>
-        </w:rPr>
-        <w:t>[INSÉRER CAPTURE D’ÉCRAN : DASHBOARD GÉNÉRAL]</w:t>
-      </w:r>
-    </w:p>
-    <w:p>
-      <w:pPr>
-        <w:spacing w:after="0" w:line="240" w:lineRule="auto"/>
-        <w:rPr>
-          <w:rFonts w:ascii="Times New Roman" w:eastAsia="Times New Roman" w:hAnsi="Times New Roman" w:cs="Times New Roman"/>
-          <w:sz w:val="28"/>
-          <w:szCs w:val="24"/>
-        </w:rPr>
-      </w:pPr>
-    </w:p>
-    <w:p>
-      <w:pPr>
-        <w:spacing w:before="100" w:beforeAutospacing="1" w:after="100" w:afterAutospacing="1" w:line="240" w:lineRule="auto"/>
-        <w:outlineLvl w:val="2"/>
-        <w:rPr>
-          <w:rFonts w:ascii="Times New Roman" w:eastAsia="Times New Roman" w:hAnsi="Times New Roman" w:cs="Times New Roman"/>
-          <w:b/>
-          <w:bCs/>
-          <w:sz w:val="28"/>
-          <w:szCs w:val="27"/>
-        </w:rPr>
-      </w:pPr>
-      <w:r>
-        <w:rPr>
-          <w:rFonts w:ascii="Times New Roman" w:eastAsia="Times New Roman" w:hAnsi="Times New Roman" w:cs="Times New Roman"/>
-          <w:b/>
-          <w:bCs/>
-          <w:sz w:val="28"/>
-          <w:szCs w:val="27"/>
-        </w:rPr>
-        <w:t>B. Analytiques (Analytics)</w:t>
-      </w:r>
-    </w:p>
-    <w:p>
-      <w:pPr>
-        <w:spacing w:before="100" w:beforeAutospacing="1" w:after="100" w:afterAutospacing="1" w:line="240" w:lineRule="auto"/>
-        <w:rPr>
-          <w:rFonts w:ascii="Times New Roman" w:eastAsia="Times New Roman" w:hAnsi="Times New Roman" w:cs="Times New Roman"/>
-          <w:sz w:val="28"/>
-          <w:szCs w:val="24"/>
-        </w:rPr>
-      </w:pPr>
-      <w:r>
-        <w:rPr>
-          <w:rFonts w:ascii="Times New Roman" w:eastAsia="Times New Roman" w:hAnsi="Times New Roman" w:cs="Times New Roman"/>
-          <w:sz w:val="28"/>
-          <w:szCs w:val="24"/>
-        </w:rPr>
-        <w:t>Diagnostic global de l’état thermique et vibratoire de l’usine.</w:t>
-      </w:r>
-    </w:p>
-    <w:p>
-      <w:pPr>
-        <w:spacing w:before="100" w:beforeAutospacing="1" w:after="100" w:afterAutospacing="1" w:line="240" w:lineRule="auto"/>
-        <w:rPr>
-          <w:rFonts w:ascii="Times New Roman" w:eastAsia="Times New Roman" w:hAnsi="Times New Roman" w:cs="Times New Roman"/>
-          <w:sz w:val="28"/>
-          <w:szCs w:val="24"/>
-        </w:rPr>
-      </w:pPr>
-      <w:r>
-        <w:rPr>
-          <w:rFonts w:ascii="Times New Roman" w:eastAsia="Times New Roman" w:hAnsi="Times New Roman" w:cs="Times New Roman"/>
-          <w:b/>
-          <w:bCs/>
-          <w:sz w:val="28"/>
-          <w:szCs w:val="24"/>
-        </w:rPr>
         <w:t>Innovation :</w:t>
       </w:r>
       <w:r>
@@ -1588,63 +1927,7 @@
           <w:sz w:val="28"/>
           <w:szCs w:val="24"/>
         </w:rPr>
-        <w:t xml:space="preserve"> regroupe les machines par type et utilise un code couleur (Vert → Rouge) pour localiser les zones de chaleur excessives dans l’usine.</w:t>
-      </w:r>
-    </w:p>
-    <w:p>
-      <w:pPr>
-        <w:spacing w:before="100" w:beforeAutospacing="1" w:after="100" w:afterAutospacing="1" w:line="240" w:lineRule="auto"/>
-        <w:rPr>
-          <w:rFonts w:ascii="Times New Roman" w:eastAsia="Times New Roman" w:hAnsi="Times New Roman" w:cs="Times New Roman"/>
-          <w:sz w:val="28"/>
-          <w:szCs w:val="24"/>
-        </w:rPr>
-      </w:pPr>
-      <w:r>
-        <w:rPr>
-          <w:rFonts w:ascii="Times New Roman" w:eastAsia="Times New Roman" w:hAnsi="Times New Roman" w:cs="Times New Roman"/>
-          <w:b/>
-          <w:bCs/>
-          <w:sz w:val="28"/>
-          <w:szCs w:val="24"/>
-        </w:rPr>
-        <w:t>Place pour l’image :</w:t>
-      </w:r>
-    </w:p>
-    <w:p>
-      <w:pPr>
-        <w:spacing w:beforeAutospacing="1" w:after="100" w:afterAutospacing="1" w:line="240" w:lineRule="auto"/>
-        <w:rPr>
-          <w:rFonts w:ascii="Times New Roman" w:eastAsia="Times New Roman" w:hAnsi="Times New Roman" w:cs="Times New Roman"/>
-          <w:sz w:val="28"/>
-          <w:szCs w:val="24"/>
-        </w:rPr>
-      </w:pPr>
-      <w:r>
-        <w:rPr>
-          <w:rFonts w:ascii="Times New Roman" w:eastAsia="Times New Roman" w:hAnsi="Times New Roman" w:cs="Times New Roman"/>
-          <w:sz w:val="28"/>
-          <w:szCs w:val="24"/>
-        </w:rPr>
-        <w:t>[!IMPORTANT]</w:t>
-      </w:r>
-      <w:r>
-        <w:rPr>
-          <w:rFonts w:ascii="Times New Roman" w:eastAsia="Times New Roman" w:hAnsi="Times New Roman" w:cs="Times New Roman"/>
-          <w:sz w:val="28"/>
-          <w:szCs w:val="24"/>
-        </w:rPr>
-        <w:br/>
-      </w:r>
-      <w:r>
-        <w:rPr>
-          <w:rFonts w:ascii="Times New Roman" w:eastAsia="Times New Roman" w:hAnsi="Times New Roman" w:cs="Times New Roman"/>
-          <w:b/>
-          <w:bCs/>
-          <w:sz w:val="28"/>
-          <w:szCs w:val="24"/>
-        </w:rPr>
-        <w:t>[INSÉRER CAPTURE D’ÉCRAN : PAGE ANALYTIQUES (JAUGE &amp; HEATMAP)]</w:t>
+        <w:t xml:space="preserve"> regroupe les machines par type et utilise un code couleur (Vert → Rouge) pour localiser les zones de chaleur excessives dans </w:t>
       </w:r>
     </w:p>
     <w:p>
@@ -1656,6 +1939,56 @@
           <w:szCs w:val="24"/>
         </w:rPr>
       </w:pPr>
+      <w:r>
+        <w:rPr>
+          <w:rFonts w:ascii="Times New Roman" w:eastAsia="Times New Roman" w:hAnsi="Times New Roman" w:cs="Times New Roman"/>
+          <w:noProof/>
+          <w:sz w:val="28"/>
+          <w:szCs w:val="24"/>
+          <w:lang/>
+        </w:rPr>
+        <w:drawing>
+          <wp:inline distT="0" distB="0" distL="0" distR="0">
+            <wp:extent cx="5760720" cy="3186430"/>
+            <wp:effectExtent l="0" t="0" r="0" b="0"/>
+            <wp:docPr id="2" name="Picture 2"/>
+            <wp:cNvGraphicFramePr>
+              <a:graphicFrameLocks xmlns:a="http://schemas.openxmlformats.org/drawingml/2006/main" noChangeAspect="1"/>
+            </wp:cNvGraphicFramePr>
+            <a:graphic xmlns:a="http://schemas.openxmlformats.org/drawingml/2006/main">
+              <a:graphicData uri="http://schemas.openxmlformats.org/drawingml/2006/picture">
+                <pic:pic xmlns:pic="http://schemas.openxmlformats.org/drawingml/2006/picture">
+                  <pic:nvPicPr>
+                    <pic:cNvPr id="2" name="Capture d'écran 2026-02-25 160021.png"/>
+                    <pic:cNvPicPr/>
+                  </pic:nvPicPr>
+                  <pic:blipFill>
+                    <a:blip r:embed="rId10" cstate="print">
+                      <a:extLst>
+                        <a:ext uri="{28A0092B-C50C-407E-A947-70E740481C1C}">
+                          <a14:useLocalDpi xmlns:a14="http://schemas.microsoft.com/office/drawing/2010/main" val="0"/>
+                        </a:ext>
+                      </a:extLst>
+                    </a:blip>
+                    <a:stretch>
+                      <a:fillRect/>
+                    </a:stretch>
+                  </pic:blipFill>
+                  <pic:spPr>
+                    <a:xfrm>
+                      <a:off x="0" y="0"/>
+                      <a:ext cx="5760720" cy="3186430"/>
+                    </a:xfrm>
+                    <a:prstGeom prst="rect">
+                      <a:avLst/>
+                    </a:prstGeom>
+                  </pic:spPr>
+                </pic:pic>
+              </a:graphicData>
+            </a:graphic>
+          </wp:inline>
+        </w:drawing>
+      </w:r>
     </w:p>
     <w:p>
       <w:pPr>
@@ -1794,78 +2127,92 @@
     <w:p>
       <w:pPr>
         <w:spacing w:before="100" w:beforeAutospacing="1" w:after="100" w:afterAutospacing="1" w:line="240" w:lineRule="auto"/>
-        <w:rPr>
-          <w:rFonts w:ascii="Times New Roman" w:eastAsia="Times New Roman" w:hAnsi="Times New Roman" w:cs="Times New Roman"/>
-          <w:sz w:val="28"/>
-          <w:szCs w:val="24"/>
-        </w:rPr>
-      </w:pPr>
-      <w:r>
-        <w:rPr>
-          <w:rFonts w:ascii="Times New Roman" w:eastAsia="Times New Roman" w:hAnsi="Times New Roman" w:cs="Times New Roman"/>
-          <w:b/>
-          <w:bCs/>
-          <w:sz w:val="28"/>
-          <w:szCs w:val="24"/>
-        </w:rPr>
-        <w:t>Place pour l’image :</w:t>
-      </w:r>
-    </w:p>
-    <w:p>
-      <w:pPr>
-        <w:spacing w:beforeAutospacing="1" w:after="100" w:afterAutospacing="1" w:line="240" w:lineRule="auto"/>
-        <w:rPr>
-          <w:rFonts w:ascii="Times New Roman" w:eastAsia="Times New Roman" w:hAnsi="Times New Roman" w:cs="Times New Roman"/>
-          <w:sz w:val="28"/>
-          <w:szCs w:val="24"/>
-        </w:rPr>
-      </w:pPr>
-      <w:r>
-        <w:rPr>
-          <w:rFonts w:ascii="Times New Roman" w:eastAsia="Times New Roman" w:hAnsi="Times New Roman" w:cs="Times New Roman"/>
-          <w:sz w:val="28"/>
-          <w:szCs w:val="24"/>
-        </w:rPr>
-        <w:t>[!IMPORTANT]</w:t>
-      </w:r>
-      <w:r>
-        <w:rPr>
-          <w:rFonts w:ascii="Times New Roman" w:eastAsia="Times New Roman" w:hAnsi="Times New Roman" w:cs="Times New Roman"/>
-          <w:sz w:val="28"/>
-          <w:szCs w:val="24"/>
-        </w:rPr>
-        <w:br/>
-      </w:r>
-      <w:r>
-        <w:rPr>
-          <w:rFonts w:ascii="Times New Roman" w:eastAsia="Times New Roman" w:hAnsi="Times New Roman" w:cs="Times New Roman"/>
-          <w:b/>
-          <w:bCs/>
-          <w:sz w:val="28"/>
-          <w:szCs w:val="24"/>
-        </w:rPr>
-        <w:t>[INSÉRER CAPTURE D’ÉCRAN : JOURNAL DES ALERTES]</w:t>
-      </w:r>
-    </w:p>
-    <w:p>
-      <w:pPr>
-        <w:spacing w:after="0" w:line="240" w:lineRule="auto"/>
-        <w:rPr>
-          <w:rFonts w:ascii="Times New Roman" w:eastAsia="Times New Roman" w:hAnsi="Times New Roman" w:cs="Times New Roman"/>
-          <w:sz w:val="28"/>
-          <w:szCs w:val="24"/>
-        </w:rPr>
-      </w:pPr>
-    </w:p>
-    <w:p>
-      <w:pPr>
-        <w:spacing w:before="100" w:beforeAutospacing="1" w:after="100" w:afterAutospacing="1" w:line="240" w:lineRule="auto"/>
         <w:outlineLvl w:val="2"/>
         <w:rPr>
           <w:rFonts w:ascii="Times New Roman" w:eastAsia="Times New Roman" w:hAnsi="Times New Roman" w:cs="Times New Roman"/>
           <w:b/>
           <w:bCs/>
           <w:sz w:val="28"/>
+          <w:szCs w:val="24"/>
+        </w:rPr>
+      </w:pPr>
+      <w:r>
+        <w:rPr>
+          <w:rFonts w:ascii="Times New Roman" w:eastAsia="Times New Roman" w:hAnsi="Times New Roman" w:cs="Times New Roman"/>
+          <w:b/>
+          <w:bCs/>
+          <w:noProof/>
+          <w:sz w:val="28"/>
+          <w:szCs w:val="24"/>
+          <w:lang/>
+        </w:rPr>
+        <w:lastRenderedPageBreak/>
+        <w:drawing>
+          <wp:inline distT="0" distB="0" distL="0" distR="0">
+            <wp:extent cx="5760720" cy="3246755"/>
+            <wp:effectExtent l="0" t="0" r="0" b="0"/>
+            <wp:docPr id="3" name="Picture 3"/>
+            <wp:cNvGraphicFramePr>
+              <a:graphicFrameLocks xmlns:a="http://schemas.openxmlformats.org/drawingml/2006/main" noChangeAspect="1"/>
+            </wp:cNvGraphicFramePr>
+            <a:graphic xmlns:a="http://schemas.openxmlformats.org/drawingml/2006/main">
+              <a:graphicData uri="http://schemas.openxmlformats.org/drawingml/2006/picture">
+                <pic:pic xmlns:pic="http://schemas.openxmlformats.org/drawingml/2006/picture">
+                  <pic:nvPicPr>
+                    <pic:cNvPr id="3" name="Capture d'écran 2026-02-25 161639.png"/>
+                    <pic:cNvPicPr/>
+                  </pic:nvPicPr>
+                  <pic:blipFill>
+                    <a:blip r:embed="rId11" cstate="print">
+                      <a:extLst>
+                        <a:ext uri="{28A0092B-C50C-407E-A947-70E740481C1C}">
+                          <a14:useLocalDpi xmlns:a14="http://schemas.microsoft.com/office/drawing/2010/main" val="0"/>
+                        </a:ext>
+                      </a:extLst>
+                    </a:blip>
+                    <a:stretch>
+                      <a:fillRect/>
+                    </a:stretch>
+                  </pic:blipFill>
+                  <pic:spPr>
+                    <a:xfrm>
+                      <a:off x="0" y="0"/>
+                      <a:ext cx="5760720" cy="3246755"/>
+                    </a:xfrm>
+                    <a:prstGeom prst="rect">
+                      <a:avLst/>
+                    </a:prstGeom>
+                  </pic:spPr>
+                </pic:pic>
+              </a:graphicData>
+            </a:graphic>
+          </wp:inline>
+        </w:drawing>
+      </w:r>
+    </w:p>
+    <w:p>
+      <w:pPr>
+        <w:spacing w:before="100" w:beforeAutospacing="1" w:after="100" w:afterAutospacing="1" w:line="240" w:lineRule="auto"/>
+        <w:outlineLvl w:val="2"/>
+        <w:rPr>
+          <w:rFonts w:ascii="Times New Roman" w:eastAsia="Times New Roman" w:hAnsi="Times New Roman" w:cs="Times New Roman"/>
+          <w:b/>
+          <w:bCs/>
+          <w:sz w:val="28"/>
+          <w:szCs w:val="24"/>
+          <w:lang w:val="fr-FR"/>
+        </w:rPr>
+      </w:pPr>
+    </w:p>
+    <w:p>
+      <w:pPr>
+        <w:spacing w:before="100" w:beforeAutospacing="1" w:after="100" w:afterAutospacing="1" w:line="240" w:lineRule="auto"/>
+        <w:outlineLvl w:val="2"/>
+        <w:rPr>
+          <w:rFonts w:ascii="Times New Roman" w:eastAsia="Times New Roman" w:hAnsi="Times New Roman" w:cs="Times New Roman"/>
+          <w:b/>
+          <w:bCs/>
+          <w:sz w:val="28"/>
           <w:szCs w:val="27"/>
         </w:rPr>
       </w:pPr>
@@ -1895,7 +2242,6 @@
           <w:sz w:val="28"/>
           <w:szCs w:val="24"/>
         </w:rPr>
-        <w:lastRenderedPageBreak/>
         <w:t>Exploration profonde des données et projection futuriste.</w:t>
       </w:r>
     </w:p>
@@ -1939,62 +2285,6 @@
     </w:p>
     <w:p>
       <w:pPr>
-        <w:spacing w:before="100" w:beforeAutospacing="1" w:after="100" w:afterAutospacing="1" w:line="240" w:lineRule="auto"/>
-        <w:rPr>
-          <w:rFonts w:ascii="Times New Roman" w:eastAsia="Times New Roman" w:hAnsi="Times New Roman" w:cs="Times New Roman"/>
-          <w:sz w:val="28"/>
-          <w:szCs w:val="24"/>
-        </w:rPr>
-      </w:pPr>
-      <w:r>
-        <w:rPr>
-          <w:rFonts w:ascii="Times New Roman" w:eastAsia="Times New Roman" w:hAnsi="Times New Roman" w:cs="Times New Roman"/>
-          <w:b/>
-          <w:bCs/>
-          <w:sz w:val="28"/>
-          <w:szCs w:val="24"/>
-        </w:rPr>
-        <w:t>Place pour l’image :</w:t>
-      </w:r>
-    </w:p>
-    <w:p>
-      <w:pPr>
-        <w:spacing w:beforeAutospacing="1" w:after="100" w:afterAutospacing="1" w:line="240" w:lineRule="auto"/>
-        <w:rPr>
-          <w:rFonts w:ascii="Times New Roman" w:eastAsia="Times New Roman" w:hAnsi="Times New Roman" w:cs="Times New Roman"/>
-          <w:sz w:val="28"/>
-          <w:szCs w:val="24"/>
-        </w:rPr>
-      </w:pPr>
-      <w:r>
-        <w:rPr>
-          <w:rFonts w:ascii="Times New Roman" w:eastAsia="Times New Roman" w:hAnsi="Times New Roman" w:cs="Times New Roman"/>
-          <w:sz w:val="28"/>
-          <w:szCs w:val="24"/>
-        </w:rPr>
-        <w:t>[!IMPORTANT]</w:t>
-      </w:r>
-      <w:r>
-        <w:rPr>
-          <w:rFonts w:ascii="Times New Roman" w:eastAsia="Times New Roman" w:hAnsi="Times New Roman" w:cs="Times New Roman"/>
-          <w:sz w:val="28"/>
-          <w:szCs w:val="24"/>
-        </w:rPr>
-        <w:br/>
-      </w:r>
-      <w:r>
-        <w:rPr>
-          <w:rFonts w:ascii="Times New Roman" w:eastAsia="Times New Roman" w:hAnsi="Times New Roman" w:cs="Times New Roman"/>
-          <w:b/>
-          <w:bCs/>
-          <w:sz w:val="28"/>
-          <w:szCs w:val="24"/>
-        </w:rPr>
-        <w:t>[INSÉRER CAPTURE D’ÉCRAN : RECHERCHE SUR DATE FUTURE (MODE PRÉDICTIF)]</w:t>
-      </w:r>
-    </w:p>
-    <w:p>
-      <w:pPr>
         <w:spacing w:after="0" w:line="240" w:lineRule="auto"/>
         <w:rPr>
           <w:rFonts w:ascii="Times New Roman" w:eastAsia="Times New Roman" w:hAnsi="Times New Roman" w:cs="Times New Roman"/>
@@ -2002,6 +2292,56 @@
           <w:szCs w:val="24"/>
         </w:rPr>
       </w:pPr>
+      <w:r>
+        <w:rPr>
+          <w:rFonts w:ascii="Times New Roman" w:eastAsia="Times New Roman" w:hAnsi="Times New Roman" w:cs="Times New Roman"/>
+          <w:noProof/>
+          <w:sz w:val="28"/>
+          <w:szCs w:val="24"/>
+          <w:lang/>
+        </w:rPr>
+        <w:drawing>
+          <wp:inline distT="0" distB="0" distL="0" distR="0">
+            <wp:extent cx="5760720" cy="2948305"/>
+            <wp:effectExtent l="0" t="0" r="0" b="4445"/>
+            <wp:docPr id="4" name="Picture 4"/>
+            <wp:cNvGraphicFramePr>
+              <a:graphicFrameLocks xmlns:a="http://schemas.openxmlformats.org/drawingml/2006/main" noChangeAspect="1"/>
+            </wp:cNvGraphicFramePr>
+            <a:graphic xmlns:a="http://schemas.openxmlformats.org/drawingml/2006/main">
+              <a:graphicData uri="http://schemas.openxmlformats.org/drawingml/2006/picture">
+                <pic:pic xmlns:pic="http://schemas.openxmlformats.org/drawingml/2006/picture">
+                  <pic:nvPicPr>
+                    <pic:cNvPr id="4" name="Capture d'écran 2026-02-25 161818.png"/>
+                    <pic:cNvPicPr/>
+                  </pic:nvPicPr>
+                  <pic:blipFill>
+                    <a:blip r:embed="rId12" cstate="print">
+                      <a:extLst>
+                        <a:ext uri="{28A0092B-C50C-407E-A947-70E740481C1C}">
+                          <a14:useLocalDpi xmlns:a14="http://schemas.microsoft.com/office/drawing/2010/main" val="0"/>
+                        </a:ext>
+                      </a:extLst>
+                    </a:blip>
+                    <a:stretch>
+                      <a:fillRect/>
+                    </a:stretch>
+                  </pic:blipFill>
+                  <pic:spPr>
+                    <a:xfrm>
+                      <a:off x="0" y="0"/>
+                      <a:ext cx="5760720" cy="2948305"/>
+                    </a:xfrm>
+                    <a:prstGeom prst="rect">
+                      <a:avLst/>
+                    </a:prstGeom>
+                  </pic:spPr>
+                </pic:pic>
+              </a:graphicData>
+            </a:graphic>
+          </wp:inline>
+        </w:drawing>
+      </w:r>
     </w:p>
     <w:p>
       <w:pPr>
@@ -2023,6 +2363,7 @@
           <w:sz w:val="28"/>
           <w:szCs w:val="27"/>
         </w:rPr>
+        <w:lastRenderedPageBreak/>
         <w:t>E. Parc Équipements (Equipments)</w:t>
       </w:r>
     </w:p>
@@ -2093,62 +2434,6 @@
     </w:p>
     <w:p>
       <w:pPr>
-        <w:spacing w:before="100" w:beforeAutospacing="1" w:after="100" w:afterAutospacing="1" w:line="240" w:lineRule="auto"/>
-        <w:rPr>
-          <w:rFonts w:ascii="Times New Roman" w:eastAsia="Times New Roman" w:hAnsi="Times New Roman" w:cs="Times New Roman"/>
-          <w:sz w:val="28"/>
-          <w:szCs w:val="24"/>
-        </w:rPr>
-      </w:pPr>
-      <w:r>
-        <w:rPr>
-          <w:rFonts w:ascii="Times New Roman" w:eastAsia="Times New Roman" w:hAnsi="Times New Roman" w:cs="Times New Roman"/>
-          <w:b/>
-          <w:bCs/>
-          <w:sz w:val="28"/>
-          <w:szCs w:val="24"/>
-        </w:rPr>
-        <w:t>Place pour l’image :</w:t>
-      </w:r>
-    </w:p>
-    <w:p>
-      <w:pPr>
-        <w:spacing w:beforeAutospacing="1" w:after="100" w:afterAutospacing="1" w:line="240" w:lineRule="auto"/>
-        <w:rPr>
-          <w:rFonts w:ascii="Times New Roman" w:eastAsia="Times New Roman" w:hAnsi="Times New Roman" w:cs="Times New Roman"/>
-          <w:sz w:val="28"/>
-          <w:szCs w:val="24"/>
-        </w:rPr>
-      </w:pPr>
-      <w:r>
-        <w:rPr>
-          <w:rFonts w:ascii="Times New Roman" w:eastAsia="Times New Roman" w:hAnsi="Times New Roman" w:cs="Times New Roman"/>
-          <w:sz w:val="28"/>
-          <w:szCs w:val="24"/>
-        </w:rPr>
-        <w:t>[!IMPORTANT]</w:t>
-      </w:r>
-      <w:r>
-        <w:rPr>
-          <w:rFonts w:ascii="Times New Roman" w:eastAsia="Times New Roman" w:hAnsi="Times New Roman" w:cs="Times New Roman"/>
-          <w:sz w:val="28"/>
-          <w:szCs w:val="24"/>
-        </w:rPr>
-        <w:br/>
-      </w:r>
-      <w:r>
-        <w:rPr>
-          <w:rFonts w:ascii="Times New Roman" w:eastAsia="Times New Roman" w:hAnsi="Times New Roman" w:cs="Times New Roman"/>
-          <w:b/>
-          <w:bCs/>
-          <w:sz w:val="28"/>
-          <w:szCs w:val="24"/>
-        </w:rPr>
-        <w:t>[INSÉRER CAPTURE D’ÉCRAN : MODALE IMMERSIVE 3D D’UNE MACHINE]</w:t>
-      </w:r>
-    </w:p>
-    <w:p>
-      <w:pPr>
         <w:spacing w:after="0" w:line="240" w:lineRule="auto"/>
         <w:rPr>
           <w:rFonts w:ascii="Times New Roman" w:eastAsia="Times New Roman" w:hAnsi="Times New Roman" w:cs="Times New Roman"/>
@@ -2156,178 +2441,88 @@
           <w:szCs w:val="24"/>
         </w:rPr>
       </w:pPr>
-    </w:p>
-    <w:p>
-      <w:pPr>
-        <w:spacing w:before="100" w:beforeAutospacing="1" w:after="100" w:afterAutospacing="1" w:line="240" w:lineRule="auto"/>
-        <w:outlineLvl w:val="1"/>
-        <w:rPr>
-          <w:rFonts w:ascii="Times New Roman" w:eastAsia="Times New Roman" w:hAnsi="Times New Roman" w:cs="Times New Roman"/>
-          <w:b/>
-          <w:bCs/>
-          <w:sz w:val="40"/>
-          <w:szCs w:val="36"/>
-        </w:rPr>
-      </w:pPr>
-      <w:r>
-        <w:rPr>
-          <w:rFonts w:ascii="Times New Roman" w:eastAsia="Times New Roman" w:hAnsi="Times New Roman" w:cs="Times New Roman"/>
-          <w:b/>
-          <w:bCs/>
-          <w:sz w:val="40"/>
-          <w:szCs w:val="36"/>
-        </w:rPr>
-        <w:t>6. Accès &amp; Ressources</w:t>
-      </w:r>
-    </w:p>
-    <w:p>
-      <w:pPr>
-        <w:spacing w:before="100" w:beforeAutospacing="1" w:after="100" w:afterAutospacing="1" w:line="240" w:lineRule="auto"/>
-        <w:rPr>
-          <w:rFonts w:ascii="Times New Roman" w:eastAsia="Times New Roman" w:hAnsi="Times New Roman" w:cs="Times New Roman"/>
-          <w:sz w:val="28"/>
-          <w:szCs w:val="24"/>
-        </w:rPr>
-      </w:pPr>
-      <w:r>
-        <w:rPr>
-          <w:rFonts w:ascii="Times New Roman" w:eastAsia="Times New Roman" w:hAnsi="Times New Roman" w:cs="Times New Roman"/>
-          <w:sz w:val="28"/>
-          <w:szCs w:val="24"/>
-        </w:rPr>
-        <w:t>Voici les liens permettant d’accéder au code source, à la documentation technique et à l’instance de démonstration du projet :</w:t>
-      </w:r>
-    </w:p>
-    <w:p>
-      <w:pPr>
-        <w:numPr>
-          <w:ilvl w:val="0"/>
-          <w:numId w:val="7"/>
-        </w:numPr>
-        <w:spacing w:before="100" w:beforeAutospacing="1" w:after="100" w:afterAutospacing="1" w:line="240" w:lineRule="auto"/>
-        <w:rPr>
-          <w:rFonts w:ascii="Times New Roman" w:eastAsia="Times New Roman" w:hAnsi="Times New Roman" w:cs="Times New Roman"/>
-          <w:sz w:val="28"/>
-          <w:szCs w:val="24"/>
-        </w:rPr>
-      </w:pPr>
-      <w:r>
-        <w:rPr>
-          <w:rFonts w:ascii="Times New Roman" w:eastAsia="Times New Roman" w:hAnsi="Times New Roman" w:cs="Times New Roman"/>
-          <w:b/>
-          <w:bCs/>
-          <w:sz w:val="28"/>
-          <w:szCs w:val="24"/>
-        </w:rPr>
-        <w:t>Dépôt GitHub (Code Source) :</w:t>
-      </w:r>
-      <w:r>
-        <w:rPr>
-          <w:rFonts w:ascii="Times New Roman" w:eastAsia="Times New Roman" w:hAnsi="Times New Roman" w:cs="Times New Roman"/>
-          <w:sz w:val="28"/>
-          <w:szCs w:val="24"/>
-        </w:rPr>
-        <w:br/>
-      </w:r>
-      <w:r>
-        <w:rPr>
-          <w:rFonts w:ascii="Times New Roman" w:eastAsia="Times New Roman" w:hAnsi="Times New Roman" w:cs="Times New Roman"/>
-          <w:sz w:val="28"/>
-          <w:szCs w:val="24"/>
-        </w:rPr>
-        <w:t xml:space="preserve">https://github.com/IFRI-Hackaton-L3-2025-2026/im-hack2026-groupe_6.git </w:t>
-      </w:r>
-    </w:p>
-    <w:p>
-      <w:pPr>
-        <w:numPr>
-          <w:ilvl w:val="0"/>
-          <w:numId w:val="7"/>
-        </w:numPr>
-        <w:spacing w:before="100" w:beforeAutospacing="1" w:after="100" w:afterAutospacing="1" w:line="240" w:lineRule="auto"/>
-        <w:rPr>
-          <w:rFonts w:ascii="Times New Roman" w:eastAsia="Times New Roman" w:hAnsi="Times New Roman" w:cs="Times New Roman"/>
-          <w:sz w:val="28"/>
-          <w:szCs w:val="24"/>
-        </w:rPr>
-      </w:pPr>
-      <w:r>
-        <w:rPr>
-          <w:rFonts w:ascii="Times New Roman" w:eastAsia="Times New Roman" w:hAnsi="Times New Roman" w:cs="Times New Roman"/>
-          <w:b/>
-          <w:bCs/>
-          <w:sz w:val="28"/>
-          <w:szCs w:val="24"/>
-        </w:rPr>
-        <w:t>Documentation de l’API (Backend) :</w:t>
-      </w:r>
-      <w:r>
-        <w:rPr>
-          <w:rFonts w:ascii="Times New Roman" w:eastAsia="Times New Roman" w:hAnsi="Times New Roman" w:cs="Times New Roman"/>
-          <w:sz w:val="28"/>
-          <w:szCs w:val="24"/>
-        </w:rPr>
-        <w:br/>
-      </w:r>
-      <w:r>
-        <w:rPr>
-          <w:rFonts w:ascii="Times New Roman" w:eastAsia="Times New Roman" w:hAnsi="Times New Roman" w:cs="Times New Roman"/>
-          <w:sz w:val="28"/>
-          <w:szCs w:val="24"/>
-        </w:rPr>
-        <w:t>https://im-hack2026-groupe-6-1.onrender.com/docs</w:t>
-      </w:r>
-      <w:r>
-        <w:rPr>
-          <w:rFonts w:ascii="Times New Roman" w:eastAsia="Times New Roman" w:hAnsi="Times New Roman" w:cs="Times New Roman"/>
-          <w:sz w:val="28"/>
-          <w:szCs w:val="24"/>
-        </w:rPr>
-        <w:br/>
-      </w:r>
-    </w:p>
-    <w:p>
-      <w:pPr>
-        <w:numPr>
-          <w:ilvl w:val="0"/>
-          <w:numId w:val="7"/>
-        </w:numPr>
-        <w:spacing w:before="100" w:beforeAutospacing="1" w:after="100" w:afterAutospacing="1" w:line="240" w:lineRule="auto"/>
-        <w:rPr>
-          <w:rFonts w:ascii="Times New Roman" w:eastAsia="Times New Roman" w:hAnsi="Times New Roman" w:cs="Times New Roman"/>
-          <w:sz w:val="28"/>
-          <w:szCs w:val="24"/>
-        </w:rPr>
-      </w:pPr>
-      <w:r>
-        <w:rPr>
-          <w:rFonts w:ascii="Times New Roman" w:eastAsia="Times New Roman" w:hAnsi="Times New Roman" w:cs="Times New Roman"/>
-          <w:b/>
-          <w:bCs/>
-          <w:sz w:val="28"/>
-          <w:szCs w:val="24"/>
-        </w:rPr>
-        <w:lastRenderedPageBreak/>
-        <w:t>Interface Applicative (Frontend) :</w:t>
-      </w:r>
-      <w:r>
-        <w:rPr>
-          <w:rFonts w:ascii="Times New Roman" w:eastAsia="Times New Roman" w:hAnsi="Times New Roman" w:cs="Times New Roman"/>
-          <w:sz w:val="28"/>
-          <w:szCs w:val="24"/>
-        </w:rPr>
-        <w:br/>
-      </w:r>
-      <w:r>
-        <w:rPr>
-          <w:rFonts w:ascii="Times New Roman" w:eastAsia="Times New Roman" w:hAnsi="Times New Roman" w:cs="Times New Roman"/>
-          <w:sz w:val="28"/>
-          <w:szCs w:val="24"/>
-        </w:rPr>
-        <w:t>https://im-hack2026-groupe-6-fxtxrpzoy-olympblacks-projects.vercel.app/</w:t>
-      </w:r>
-      <w:bookmarkStart w:id="0" w:name="_GoBack"/>
-      <w:bookmarkEnd w:id="0"/>
+      <w:r>
+        <w:rPr>
+          <w:rFonts w:ascii="Times New Roman" w:eastAsia="Times New Roman" w:hAnsi="Times New Roman" w:cs="Times New Roman"/>
+          <w:noProof/>
+          <w:sz w:val="28"/>
+          <w:szCs w:val="24"/>
+          <w:lang/>
+        </w:rPr>
+        <w:drawing>
+          <wp:inline distT="0" distB="0" distL="0" distR="0">
+            <wp:extent cx="5760720" cy="2395220"/>
+            <wp:effectExtent l="0" t="0" r="0" b="5080"/>
+            <wp:docPr id="5" name="Picture 5"/>
+            <wp:cNvGraphicFramePr>
+              <a:graphicFrameLocks xmlns:a="http://schemas.openxmlformats.org/drawingml/2006/main" noChangeAspect="1"/>
+            </wp:cNvGraphicFramePr>
+            <a:graphic xmlns:a="http://schemas.openxmlformats.org/drawingml/2006/main">
+              <a:graphicData uri="http://schemas.openxmlformats.org/drawingml/2006/picture">
+                <pic:pic xmlns:pic="http://schemas.openxmlformats.org/drawingml/2006/picture">
+                  <pic:nvPicPr>
+                    <pic:cNvPr id="5" name="Capture d'écran 2026-02-25 155929.png"/>
+                    <pic:cNvPicPr/>
+                  </pic:nvPicPr>
+                  <pic:blipFill>
+                    <a:blip r:embed="rId13" cstate="print">
+                      <a:extLst>
+                        <a:ext uri="{28A0092B-C50C-407E-A947-70E740481C1C}">
+                          <a14:useLocalDpi xmlns:a14="http://schemas.microsoft.com/office/drawing/2010/main" val="0"/>
+                        </a:ext>
+                      </a:extLst>
+                    </a:blip>
+                    <a:stretch>
+                      <a:fillRect/>
+                    </a:stretch>
+                  </pic:blipFill>
+                  <pic:spPr>
+                    <a:xfrm>
+                      <a:off x="0" y="0"/>
+                      <a:ext cx="5760720" cy="2395220"/>
+                    </a:xfrm>
+                    <a:prstGeom prst="rect">
+                      <a:avLst/>
+                    </a:prstGeom>
+                  </pic:spPr>
+                </pic:pic>
+              </a:graphicData>
+            </a:graphic>
+          </wp:inline>
+        </w:drawing>
+      </w:r>
+    </w:p>
+    <w:p>
+      <w:pPr>
+        <w:spacing w:after="0" w:line="240" w:lineRule="auto"/>
+        <w:rPr>
+          <w:rFonts w:ascii="Times New Roman" w:eastAsia="Times New Roman" w:hAnsi="Times New Roman" w:cs="Times New Roman"/>
+          <w:sz w:val="28"/>
+          <w:szCs w:val="24"/>
+        </w:rPr>
+      </w:pPr>
+    </w:p>
+    <w:p>
+      <w:pPr>
+        <w:spacing w:after="0" w:line="240" w:lineRule="auto"/>
+        <w:rPr>
+          <w:rFonts w:ascii="Times New Roman" w:eastAsia="Times New Roman" w:hAnsi="Times New Roman" w:cs="Times New Roman"/>
+          <w:sz w:val="28"/>
+          <w:szCs w:val="24"/>
+        </w:rPr>
+      </w:pPr>
+    </w:p>
+    <w:p>
+      <w:pPr>
+        <w:spacing w:before="100" w:beforeAutospacing="1" w:after="100" w:afterAutospacing="1" w:line="240" w:lineRule="auto"/>
+        <w:ind w:left="360" w:firstLine="360"/>
+        <w:rPr>
+          <w:rFonts w:ascii="Times New Roman" w:eastAsia="Times New Roman" w:hAnsi="Times New Roman" w:cs="Times New Roman"/>
+          <w:sz w:val="28"/>
+          <w:szCs w:val="24"/>
+          <w:lang w:val="fr-FR"/>
+        </w:rPr>
+      </w:pPr>
     </w:p>
     <w:p>
       <w:pPr>
@@ -2902,7 +3097,7 @@
         <w:sz w:val="20"/>
       </w:rPr>
     </w:lvl>
-    <w:lvl w:ilvl="1" w:tentative="1">
+    <w:lvl w:ilvl="1">
       <w:start w:val="1"/>
       <w:numFmt w:val="bullet"/>
       <w:lvlText w:val="o"/>
@@ -3032,6 +3227,120 @@
     </w:lvl>
   </w:abstractNum>
   <w:abstractNum w:abstractNumId="4">
+    <w:nsid w:val="3ABA3C16"/>
+    <w:multiLevelType w:val="hybridMultilevel"/>
+    <w:tmpl w:val="FF3EA492"/>
+    <w:lvl w:ilvl="0" w:tplc="6A4C6ED2">
+      <w:start w:val="1"/>
+      <w:numFmt w:val="bullet"/>
+      <w:lvlText w:val="-"/>
+      <w:lvlJc w:val="left"/>
+      <w:pPr>
+        <w:ind w:left="720" w:hanging="360"/>
+      </w:pPr>
+      <w:rPr>
+        <w:rFonts w:ascii="Times New Roman" w:eastAsia="Times New Roman" w:hAnsi="Times New Roman" w:cs="Times New Roman" w:hint="default"/>
+        <w:b/>
+      </w:rPr>
+    </w:lvl>
+    <w:lvl w:ilvl="1" w:tplc="20000003" w:tentative="1">
+      <w:start w:val="1"/>
+      <w:numFmt w:val="bullet"/>
+      <w:lvlText w:val="o"/>
+      <w:lvlJc w:val="left"/>
+      <w:pPr>
+        <w:ind w:left="1440" w:hanging="360"/>
+      </w:pPr>
+      <w:rPr>
+        <w:rFonts w:ascii="Courier New" w:hAnsi="Courier New" w:cs="Courier New" w:hint="default"/>
+      </w:rPr>
+    </w:lvl>
+    <w:lvl w:ilvl="2" w:tplc="20000005" w:tentative="1">
+      <w:start w:val="1"/>
+      <w:numFmt w:val="bullet"/>
+      <w:lvlText w:val=""/>
+      <w:lvlJc w:val="left"/>
+      <w:pPr>
+        <w:ind w:left="2160" w:hanging="360"/>
+      </w:pPr>
+      <w:rPr>
+        <w:rFonts w:ascii="Wingdings" w:hAnsi="Wingdings" w:hint="default"/>
+      </w:rPr>
+    </w:lvl>
+    <w:lvl w:ilvl="3" w:tplc="20000001" w:tentative="1">
+      <w:start w:val="1"/>
+      <w:numFmt w:val="bullet"/>
+      <w:lvlText w:val=""/>
+      <w:lvlJc w:val="left"/>
+      <w:pPr>
+        <w:ind w:left="2880" w:hanging="360"/>
+      </w:pPr>
+      <w:rPr>
+        <w:rFonts w:ascii="Symbol" w:hAnsi="Symbol" w:hint="default"/>
+      </w:rPr>
+    </w:lvl>
+    <w:lvl w:ilvl="4" w:tplc="20000003" w:tentative="1">
+      <w:start w:val="1"/>
+      <w:numFmt w:val="bullet"/>
+      <w:lvlText w:val="o"/>
+      <w:lvlJc w:val="left"/>
+      <w:pPr>
+        <w:ind w:left="3600" w:hanging="360"/>
+      </w:pPr>
+      <w:rPr>
+        <w:rFonts w:ascii="Courier New" w:hAnsi="Courier New" w:cs="Courier New" w:hint="default"/>
+      </w:rPr>
+    </w:lvl>
+    <w:lvl w:ilvl="5" w:tplc="20000005" w:tentative="1">
+      <w:start w:val="1"/>
+      <w:numFmt w:val="bullet"/>
+      <w:lvlText w:val=""/>
+      <w:lvlJc w:val="left"/>
+      <w:pPr>
+        <w:ind w:left="4320" w:hanging="360"/>
+      </w:pPr>
+      <w:rPr>
+        <w:rFonts w:ascii="Wingdings" w:hAnsi="Wingdings" w:hint="default"/>
+      </w:rPr>
+    </w:lvl>
+    <w:lvl w:ilvl="6" w:tplc="20000001" w:tentative="1">
+      <w:start w:val="1"/>
+      <w:numFmt w:val="bullet"/>
+      <w:lvlText w:val=""/>
+      <w:lvlJc w:val="left"/>
+      <w:pPr>
+        <w:ind w:left="5040" w:hanging="360"/>
+      </w:pPr>
+      <w:rPr>
+        <w:rFonts w:ascii="Symbol" w:hAnsi="Symbol" w:hint="default"/>
+      </w:rPr>
+    </w:lvl>
+    <w:lvl w:ilvl="7" w:tplc="20000003" w:tentative="1">
+      <w:start w:val="1"/>
+      <w:numFmt w:val="bullet"/>
+      <w:lvlText w:val="o"/>
+      <w:lvlJc w:val="left"/>
+      <w:pPr>
+        <w:ind w:left="5760" w:hanging="360"/>
+      </w:pPr>
+      <w:rPr>
+        <w:rFonts w:ascii="Courier New" w:hAnsi="Courier New" w:cs="Courier New" w:hint="default"/>
+      </w:rPr>
+    </w:lvl>
+    <w:lvl w:ilvl="8" w:tplc="20000005" w:tentative="1">
+      <w:start w:val="1"/>
+      <w:numFmt w:val="bullet"/>
+      <w:lvlText w:val=""/>
+      <w:lvlJc w:val="left"/>
+      <w:pPr>
+        <w:ind w:left="6480" w:hanging="360"/>
+      </w:pPr>
+      <w:rPr>
+        <w:rFonts w:ascii="Wingdings" w:hAnsi="Wingdings" w:hint="default"/>
+      </w:rPr>
+    </w:lvl>
+  </w:abstractNum>
+  <w:abstractNum w:abstractNumId="5">
     <w:nsid w:val="56B36310"/>
     <w:multiLevelType w:val="multilevel"/>
     <w:tmpl w:val="61F6A1A0"/>
@@ -3180,7 +3489,96 @@
       </w:rPr>
     </w:lvl>
   </w:abstractNum>
-  <w:abstractNum w:abstractNumId="5">
+  <w:abstractNum w:abstractNumId="6">
+    <w:nsid w:val="73EB5F6A"/>
+    <w:multiLevelType w:val="hybridMultilevel"/>
+    <w:tmpl w:val="C64AA4EE"/>
+    <w:lvl w:ilvl="0" w:tplc="869223B8">
+      <w:start w:val="1"/>
+      <w:numFmt w:val="decimal"/>
+      <w:lvlText w:val="%1-"/>
+      <w:lvlJc w:val="left"/>
+      <w:pPr>
+        <w:ind w:left="720" w:hanging="360"/>
+      </w:pPr>
+      <w:rPr>
+        <w:rFonts w:hint="default"/>
+      </w:rPr>
+    </w:lvl>
+    <w:lvl w:ilvl="1" w:tplc="20000019" w:tentative="1">
+      <w:start w:val="1"/>
+      <w:numFmt w:val="lowerLetter"/>
+      <w:lvlText w:val="%2."/>
+      <w:lvlJc w:val="left"/>
+      <w:pPr>
+        <w:ind w:left="1440" w:hanging="360"/>
+      </w:pPr>
+    </w:lvl>
+    <w:lvl w:ilvl="2" w:tplc="2000001B" w:tentative="1">
+      <w:start w:val="1"/>
+      <w:numFmt w:val="lowerRoman"/>
+      <w:lvlText w:val="%3."/>
+      <w:lvlJc w:val="right"/>
+      <w:pPr>
+        <w:ind w:left="2160" w:hanging="180"/>
+      </w:pPr>
+    </w:lvl>
+    <w:lvl w:ilvl="3" w:tplc="2000000F" w:tentative="1">
+      <w:start w:val="1"/>
+      <w:numFmt w:val="decimal"/>
+      <w:lvlText w:val="%4."/>
+      <w:lvlJc w:val="left"/>
+      <w:pPr>
+        <w:ind w:left="2880" w:hanging="360"/>
+      </w:pPr>
+    </w:lvl>
+    <w:lvl w:ilvl="4" w:tplc="20000019" w:tentative="1">
+      <w:start w:val="1"/>
+      <w:numFmt w:val="lowerLetter"/>
+      <w:lvlText w:val="%5."/>
+      <w:lvlJc w:val="left"/>
+      <w:pPr>
+        <w:ind w:left="3600" w:hanging="360"/>
+      </w:pPr>
+    </w:lvl>
+    <w:lvl w:ilvl="5" w:tplc="2000001B" w:tentative="1">
+      <w:start w:val="1"/>
+      <w:numFmt w:val="lowerRoman"/>
+      <w:lvlText w:val="%6."/>
+      <w:lvlJc w:val="right"/>
+      <w:pPr>
+        <w:ind w:left="4320" w:hanging="180"/>
+      </w:pPr>
+    </w:lvl>
+    <w:lvl w:ilvl="6" w:tplc="2000000F" w:tentative="1">
+      <w:start w:val="1"/>
+      <w:numFmt w:val="decimal"/>
+      <w:lvlText w:val="%7."/>
+      <w:lvlJc w:val="left"/>
+      <w:pPr>
+        <w:ind w:left="5040" w:hanging="360"/>
+      </w:pPr>
+    </w:lvl>
+    <w:lvl w:ilvl="7" w:tplc="20000019" w:tentative="1">
+      <w:start w:val="1"/>
+      <w:numFmt w:val="lowerLetter"/>
+      <w:lvlText w:val="%8."/>
+      <w:lvlJc w:val="left"/>
+      <w:pPr>
+        <w:ind w:left="5760" w:hanging="360"/>
+      </w:pPr>
+    </w:lvl>
+    <w:lvl w:ilvl="8" w:tplc="2000001B" w:tentative="1">
+      <w:start w:val="1"/>
+      <w:numFmt w:val="lowerRoman"/>
+      <w:lvlText w:val="%9."/>
+      <w:lvlJc w:val="right"/>
+      <w:pPr>
+        <w:ind w:left="6480" w:hanging="180"/>
+      </w:pPr>
+    </w:lvl>
+  </w:abstractNum>
+  <w:abstractNum w:abstractNumId="7">
     <w:nsid w:val="78007803"/>
     <w:multiLevelType w:val="multilevel"/>
     <w:tmpl w:val="DCA09A66"/>
@@ -3329,7 +3727,7 @@
       </w:rPr>
     </w:lvl>
   </w:abstractNum>
-  <w:abstractNum w:abstractNumId="6">
+  <w:abstractNum w:abstractNumId="8">
     <w:nsid w:val="7F4A15E6"/>
     <w:multiLevelType w:val="multilevel"/>
     <w:tmpl w:val="786AE626"/>
@@ -3479,10 +3877,10 @@
     </w:lvl>
   </w:abstractNum>
   <w:num w:numId="1">
-    <w:abstractNumId w:val="5"/>
+    <w:abstractNumId w:val="7"/>
   </w:num>
   <w:num w:numId="2">
-    <w:abstractNumId w:val="4"/>
+    <w:abstractNumId w:val="5"/>
   </w:num>
   <w:num w:numId="3">
     <w:abstractNumId w:val="1"/>
@@ -3497,7 +3895,13 @@
     <w:abstractNumId w:val="2"/>
   </w:num>
   <w:num w:numId="7">
+    <w:abstractNumId w:val="8"/>
+  </w:num>
+  <w:num w:numId="8">
     <w:abstractNumId w:val="6"/>
+  </w:num>
+  <w:num w:numId="9">
+    <w:abstractNumId w:val="4"/>
   </w:num>
 </w:numbering>
 </file>
@@ -4075,6 +4479,28 @@
       <w:iCs/>
     </w:rPr>
   </w:style>
+  <w:style w:type="paragraph" w:styleId="ListParagraph">
+    <w:name w:val="List Paragraph"/>
+    <w:basedOn w:val="Normal"/>
+    <w:uiPriority w:val="34"/>
+    <w:qFormat/>
+    <w:rsid w:val="00B30D43"/>
+    <w:pPr>
+      <w:ind w:left="720"/>
+      <w:contextualSpacing/>
+    </w:pPr>
+  </w:style>
+  <w:style w:type="character" w:styleId="Hyperlink">
+    <w:name w:val="Hyperlink"/>
+    <w:basedOn w:val="DefaultParagraphFont"/>
+    <w:uiPriority w:val="99"/>
+    <w:unhideWhenUsed/>
+    <w:rsid w:val="00B30D43"/>
+    <w:rPr>
+      <w:color w:val="0563C1" w:themeColor="hyperlink"/>
+      <w:u w:val="single"/>
+    </w:rPr>
+  </w:style>
 </w:styles>
 </file>
 

</xml_diff>